<commit_message>
Regenerate all PDF documents with context workflow. Resize the fontsize in typing environment -- bodyfont=9.0pt. Make all links in middleblue color. Update vpn.mkd
</commit_message>
<xml_diff>
--- a/msword/accounting.docx
+++ b/msword/accounting.docx
@@ -1228,7 +1228,7 @@
 <file path=word/numbering.xml><?xml version="1.0" encoding="utf-8"?>
 <w:numbering xmlns:w="http://schemas.openxmlformats.org/wordprocessingml/2006/main">
   <w:abstractNum w:abstractNumId="0">
-    <w:nsid w:val="870eeb6b"/>
+    <w:nsid w:val="2a654173"/>
     <w:multiLevelType w:val="multilevel"/>
     <w:lvl w:ilvl="0">
       <w:numFmt w:val="bullet"/>
@@ -1309,7 +1309,7 @@
     </w:lvl>
   </w:abstractNum>
   <w:abstractNum w:abstractNumId="2">
-    <w:nsid w:val="bf061c11"/>
+    <w:nsid w:val="10aed982"/>
     <w:multiLevelType w:val="multilevel"/>
     <w:lvl w:ilvl="0">
       <w:numFmt w:val="bullet"/>

</xml_diff>